<commit_message>
minor update in cv
</commit_message>
<xml_diff>
--- a/assets/cv/cv_of_Ashik_Sarker.docx
+++ b/assets/cv/cv_of_Ashik_Sarker.docx
@@ -1,27 +1,1652 @@
 
 <file path=word/document.xml><?xml version="1.0" encoding="utf-8"?>
-<w:document xmlns:wpc="http://schemas.microsoft.com/office/word/2010/wordprocessingCanvas" xmlns:mc="http://schemas.openxmlformats.org/markup-compatibility/2006" xmlns:o="urn:schemas-microsoft-com:office:office" xmlns:r="http://schemas.openxmlformats.org/officeDocument/2006/relationships" xmlns:m="http://schemas.openxmlformats.org/officeDocument/2006/math" xmlns:v="urn:schemas-microsoft-com:vml" xmlns:wp14="http://schemas.microsoft.com/office/word/2010/wordprocessingDrawing" xmlns:wp="http://schemas.openxmlformats.org/drawingml/2006/wordprocessingDrawing" xmlns:w10="urn:schemas-microsoft-com:office:word" xmlns:w="http://schemas.openxmlformats.org/wordprocessingml/2006/main" xmlns:w14="http://schemas.microsoft.com/office/word/2010/wordml" xmlns:w15="http://schemas.microsoft.com/office/word/2012/wordml" xmlns:wpg="http://schemas.microsoft.com/office/word/2010/wordprocessingGroup" xmlns:wpi="http://schemas.microsoft.com/office/word/2010/wordprocessingInk" xmlns:wne="http://schemas.microsoft.com/office/word/2006/wordml" xmlns:wps="http://schemas.microsoft.com/office/word/2010/wordprocessingShape" mc:Ignorable="w14 w15 wp14">
+<w:document xmlns:wpc="http://schemas.microsoft.com/office/word/2010/wordprocessingCanvas" xmlns:cx="http://schemas.microsoft.com/office/drawing/2014/chartex" xmlns:cx1="http://schemas.microsoft.com/office/drawing/2015/9/8/chartex" xmlns:cx2="http://schemas.microsoft.com/office/drawing/2015/10/21/chartex" xmlns:cx3="http://schemas.microsoft.com/office/drawing/2016/5/9/chartex" xmlns:cx4="http://schemas.microsoft.com/office/drawing/2016/5/10/chartex" xmlns:cx5="http://schemas.microsoft.com/office/drawing/2016/5/11/chartex" xmlns:cx6="http://schemas.microsoft.com/office/drawing/2016/5/12/chartex" xmlns:cx7="http://schemas.microsoft.com/office/drawing/2016/5/13/chartex" xmlns:cx8="http://schemas.microsoft.com/office/drawing/2016/5/14/chartex" xmlns:mc="http://schemas.openxmlformats.org/markup-compatibility/2006" xmlns:aink="http://schemas.microsoft.com/office/drawing/2016/ink" xmlns:am3d="http://schemas.microsoft.com/office/drawing/2017/model3d" xmlns:o="urn:schemas-microsoft-com:office:office" xmlns:r="http://schemas.openxmlformats.org/officeDocument/2006/relationships" xmlns:m="http://schemas.openxmlformats.org/officeDocument/2006/math" xmlns:v="urn:schemas-microsoft-com:vml" xmlns:wp14="http://schemas.microsoft.com/office/word/2010/wordprocessingDrawing" xmlns:wp="http://schemas.openxmlformats.org/drawingml/2006/wordprocessingDrawing" xmlns:w10="urn:schemas-microsoft-com:office:word" xmlns:w="http://schemas.openxmlformats.org/wordprocessingml/2006/main" xmlns:w14="http://schemas.microsoft.com/office/word/2010/wordml" xmlns:w15="http://schemas.microsoft.com/office/word/2012/wordml" xmlns:w16cex="http://schemas.microsoft.com/office/word/2018/wordml/cex" xmlns:w16cid="http://schemas.microsoft.com/office/word/2016/wordml/cid" xmlns:w16="http://schemas.microsoft.com/office/word/2018/wordml" xmlns:w16sdtdh="http://schemas.microsoft.com/office/word/2020/wordml/sdtdatahash" xmlns:w16se="http://schemas.microsoft.com/office/word/2015/wordml/symex" xmlns:wpg="http://schemas.microsoft.com/office/word/2010/wordprocessingGroup" xmlns:wpi="http://schemas.microsoft.com/office/word/2010/wordprocessingInk" xmlns:wne="http://schemas.microsoft.com/office/word/2006/wordml" xmlns:wps="http://schemas.microsoft.com/office/word/2010/wordprocessingShape" mc:Ignorable="w14 w15 w16se w16cid w16 w16cex w16sdtdh wp14">
   <w:body>
     <w:p>
+      <w:r>
+        <w:rPr>
+          <w:noProof/>
+        </w:rPr>
+        <mc:AlternateContent>
+          <mc:Choice Requires="wps">
+            <w:drawing>
+              <wp:anchor distT="0" distB="0" distL="114300" distR="114300" simplePos="0" relativeHeight="251692032" behindDoc="0" locked="0" layoutInCell="1" allowOverlap="1" wp14:anchorId="56A7F193" wp14:editId="3018DCAA">
+                <wp:simplePos x="0" y="0"/>
+                <wp:positionH relativeFrom="margin">
+                  <wp:align>left</wp:align>
+                </wp:positionH>
+                <wp:positionV relativeFrom="paragraph">
+                  <wp:posOffset>4055533</wp:posOffset>
+                </wp:positionV>
+                <wp:extent cx="2025225" cy="1019175"/>
+                <wp:effectExtent l="0" t="0" r="0" b="0"/>
+                <wp:wrapNone/>
+                <wp:docPr id="10" name="Text Box 10"/>
+                <wp:cNvGraphicFramePr/>
+                <a:graphic xmlns:a="http://schemas.openxmlformats.org/drawingml/2006/main">
+                  <a:graphicData uri="http://schemas.microsoft.com/office/word/2010/wordprocessingShape">
+                    <wps:wsp>
+                      <wps:cNvSpPr txBox="1"/>
+                      <wps:spPr>
+                        <a:xfrm>
+                          <a:off x="0" y="0"/>
+                          <a:ext cx="2025225" cy="1019175"/>
+                        </a:xfrm>
+                        <a:prstGeom prst="rect">
+                          <a:avLst/>
+                        </a:prstGeom>
+                        <a:noFill/>
+                        <a:ln w="6350">
+                          <a:noFill/>
+                        </a:ln>
+                        <a:effectLst/>
+                      </wps:spPr>
+                      <wps:style>
+                        <a:lnRef idx="0">
+                          <a:schemeClr val="accent1"/>
+                        </a:lnRef>
+                        <a:fillRef idx="0">
+                          <a:schemeClr val="accent1"/>
+                        </a:fillRef>
+                        <a:effectRef idx="0">
+                          <a:schemeClr val="accent1"/>
+                        </a:effectRef>
+                        <a:fontRef idx="minor">
+                          <a:schemeClr val="dk1"/>
+                        </a:fontRef>
+                      </wps:style>
+                      <wps:txbx>
+                        <w:txbxContent>
+                          <w:p>
+                            <w:pPr>
+                              <w:pStyle w:val="ListParagraph"/>
+                              <w:numPr>
+                                <w:ilvl w:val="0"/>
+                                <w:numId w:val="1"/>
+                              </w:numPr>
+                              <w:rPr>
+                                <w:b/>
+                                <w:color w:val="FFFFFF" w:themeColor="background1"/>
+                                <w:sz w:val="20"/>
+                                <w:szCs w:val="16"/>
+                              </w:rPr>
+                            </w:pPr>
+                            <w:r>
+                              <w:rPr>
+                                <w:b/>
+                                <w:color w:val="FFFFFF" w:themeColor="background1"/>
+                                <w:sz w:val="20"/>
+                                <w:szCs w:val="16"/>
+                              </w:rPr>
+                              <w:t>+880 15-21505230</w:t>
+                            </w:r>
+                          </w:p>
+                          <w:p>
+                            <w:pPr>
+                              <w:pStyle w:val="ListParagraph"/>
+                              <w:numPr>
+                                <w:ilvl w:val="0"/>
+                                <w:numId w:val="1"/>
+                              </w:numPr>
+                              <w:rPr>
+                                <w:b/>
+                                <w:color w:val="FFFFFF" w:themeColor="background1"/>
+                                <w:sz w:val="20"/>
+                                <w:szCs w:val="16"/>
+                              </w:rPr>
+                            </w:pPr>
+                            <w:hyperlink r:id="rId5" w:history="1">
+                              <w:r>
+                                <w:rPr>
+                                  <w:rStyle w:val="Hyperlink"/>
+                                  <w:b/>
+                                  <w:color w:val="FFFFFF" w:themeColor="background1"/>
+                                  <w:sz w:val="20"/>
+                                  <w:szCs w:val="16"/>
+                                </w:rPr>
+                                <w:t>ashikcse321@gmail.com</w:t>
+                              </w:r>
+                            </w:hyperlink>
+                          </w:p>
+                          <w:p>
+                            <w:pPr>
+                              <w:pStyle w:val="ListParagraph"/>
+                              <w:numPr>
+                                <w:ilvl w:val="0"/>
+                                <w:numId w:val="1"/>
+                              </w:numPr>
+                              <w:rPr>
+                                <w:b/>
+                                <w:color w:val="FFFFFF" w:themeColor="background1"/>
+                                <w:sz w:val="14"/>
+                                <w:szCs w:val="16"/>
+                              </w:rPr>
+                            </w:pPr>
+                            <w:r>
+                              <w:rPr>
+                                <w:b/>
+                                <w:color w:val="FFFFFF" w:themeColor="background1"/>
+                                <w:sz w:val="20"/>
+                                <w:szCs w:val="16"/>
+                              </w:rPr>
+                              <w:t>Rajshahi, Bangladesh</w:t>
+                            </w:r>
+                          </w:p>
+                        </w:txbxContent>
+                      </wps:txbx>
+                      <wps:bodyPr rot="0" spcFirstLastPara="0" vertOverflow="overflow" horzOverflow="overflow" vert="horz" wrap="square" lIns="91440" tIns="45720" rIns="91440" bIns="45720" numCol="1" spcCol="0" rtlCol="0" fromWordArt="0" anchor="t" anchorCtr="0" forceAA="0" compatLnSpc="1">
+                        <a:prstTxWarp prst="textNoShape">
+                          <a:avLst/>
+                        </a:prstTxWarp>
+                        <a:noAutofit/>
+                      </wps:bodyPr>
+                    </wps:wsp>
+                  </a:graphicData>
+                </a:graphic>
+              </wp:anchor>
+            </w:drawing>
+          </mc:Choice>
+          <mc:Fallback>
+            <w:pict>
+              <v:shapetype w14:anchorId="56A7F193" id="_x0000_t202" coordsize="21600,21600" o:spt="202" path="m,l,21600r21600,l21600,xe">
+                <v:stroke joinstyle="miter"/>
+                <v:path gradientshapeok="t" o:connecttype="rect"/>
+              </v:shapetype>
+              <v:shape id="Text Box 10" o:spid="_x0000_s1026" type="#_x0000_t202" style="position:absolute;margin-left:0;margin-top:319.35pt;width:159.45pt;height:80.25pt;z-index:251692032;visibility:visible;mso-wrap-style:square;mso-wrap-distance-left:9pt;mso-wrap-distance-top:0;mso-wrap-distance-right:9pt;mso-wrap-distance-bottom:0;mso-position-horizontal:left;mso-position-horizontal-relative:margin;mso-position-vertical:absolute;mso-position-vertical-relative:text;v-text-anchor:top" o:gfxdata="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" filled="f" stroked="f" strokeweight=".5pt">
+                <v:textbox>
+                  <w:txbxContent>
+                    <w:p>
+                      <w:pPr>
+                        <w:pStyle w:val="ListParagraph"/>
+                        <w:numPr>
+                          <w:ilvl w:val="0"/>
+                          <w:numId w:val="1"/>
+                        </w:numPr>
+                        <w:rPr>
+                          <w:b/>
+                          <w:color w:val="FFFFFF" w:themeColor="background1"/>
+                          <w:sz w:val="20"/>
+                          <w:szCs w:val="16"/>
+                        </w:rPr>
+                      </w:pPr>
+                      <w:r>
+                        <w:rPr>
+                          <w:b/>
+                          <w:color w:val="FFFFFF" w:themeColor="background1"/>
+                          <w:sz w:val="20"/>
+                          <w:szCs w:val="16"/>
+                        </w:rPr>
+                        <w:t>+880 15-21505230</w:t>
+                      </w:r>
+                    </w:p>
+                    <w:p>
+                      <w:pPr>
+                        <w:pStyle w:val="ListParagraph"/>
+                        <w:numPr>
+                          <w:ilvl w:val="0"/>
+                          <w:numId w:val="1"/>
+                        </w:numPr>
+                        <w:rPr>
+                          <w:b/>
+                          <w:color w:val="FFFFFF" w:themeColor="background1"/>
+                          <w:sz w:val="20"/>
+                          <w:szCs w:val="16"/>
+                        </w:rPr>
+                      </w:pPr>
+                      <w:hyperlink r:id="rId6" w:history="1">
+                        <w:r>
+                          <w:rPr>
+                            <w:rStyle w:val="Hyperlink"/>
+                            <w:b/>
+                            <w:color w:val="FFFFFF" w:themeColor="background1"/>
+                            <w:sz w:val="20"/>
+                            <w:szCs w:val="16"/>
+                          </w:rPr>
+                          <w:t>ashikcse321@gmail.com</w:t>
+                        </w:r>
+                      </w:hyperlink>
+                    </w:p>
+                    <w:p>
+                      <w:pPr>
+                        <w:pStyle w:val="ListParagraph"/>
+                        <w:numPr>
+                          <w:ilvl w:val="0"/>
+                          <w:numId w:val="1"/>
+                        </w:numPr>
+                        <w:rPr>
+                          <w:b/>
+                          <w:color w:val="FFFFFF" w:themeColor="background1"/>
+                          <w:sz w:val="14"/>
+                          <w:szCs w:val="16"/>
+                        </w:rPr>
+                      </w:pPr>
+                      <w:r>
+                        <w:rPr>
+                          <w:b/>
+                          <w:color w:val="FFFFFF" w:themeColor="background1"/>
+                          <w:sz w:val="20"/>
+                          <w:szCs w:val="16"/>
+                        </w:rPr>
+                        <w:t>Rajshahi, Bangladesh</w:t>
+                      </w:r>
+                    </w:p>
+                  </w:txbxContent>
+                </v:textbox>
+                <w10:wrap anchorx="margin"/>
+              </v:shape>
+            </w:pict>
+          </mc:Fallback>
+        </mc:AlternateContent>
+      </w:r>
+      <w:r>
+        <w:rPr>
+          <w:noProof/>
+        </w:rPr>
+        <mc:AlternateContent>
+          <mc:Choice Requires="wps">
+            <w:drawing>
+              <wp:anchor distT="0" distB="0" distL="114300" distR="114300" simplePos="0" relativeHeight="251689984" behindDoc="0" locked="0" layoutInCell="1" allowOverlap="1" wp14:anchorId="1497ECE8" wp14:editId="44D63375">
+                <wp:simplePos x="0" y="0"/>
+                <wp:positionH relativeFrom="margin">
+                  <wp:align>left</wp:align>
+                </wp:positionH>
+                <wp:positionV relativeFrom="paragraph">
+                  <wp:posOffset>3959678</wp:posOffset>
+                </wp:positionV>
+                <wp:extent cx="1905000" cy="2721"/>
+                <wp:effectExtent l="0" t="0" r="19050" b="35560"/>
+                <wp:wrapNone/>
+                <wp:docPr id="9" name="Straight Connector 9"/>
+                <wp:cNvGraphicFramePr/>
+                <a:graphic xmlns:a="http://schemas.openxmlformats.org/drawingml/2006/main">
+                  <a:graphicData uri="http://schemas.microsoft.com/office/word/2010/wordprocessingShape">
+                    <wps:wsp>
+                      <wps:cNvCnPr/>
+                      <wps:spPr>
+                        <a:xfrm>
+                          <a:off x="0" y="0"/>
+                          <a:ext cx="1905000" cy="2721"/>
+                        </a:xfrm>
+                        <a:prstGeom prst="line">
+                          <a:avLst/>
+                        </a:prstGeom>
+                        <a:ln>
+                          <a:solidFill>
+                            <a:schemeClr val="bg1"/>
+                          </a:solidFill>
+                        </a:ln>
+                      </wps:spPr>
+                      <wps:style>
+                        <a:lnRef idx="3">
+                          <a:schemeClr val="dk1"/>
+                        </a:lnRef>
+                        <a:fillRef idx="0">
+                          <a:schemeClr val="dk1"/>
+                        </a:fillRef>
+                        <a:effectRef idx="2">
+                          <a:schemeClr val="dk1"/>
+                        </a:effectRef>
+                        <a:fontRef idx="minor">
+                          <a:schemeClr val="tx1"/>
+                        </a:fontRef>
+                      </wps:style>
+                      <wps:bodyPr/>
+                    </wps:wsp>
+                  </a:graphicData>
+                </a:graphic>
+                <wp14:sizeRelH relativeFrom="margin">
+                  <wp14:pctWidth>0</wp14:pctWidth>
+                </wp14:sizeRelH>
+                <wp14:sizeRelV relativeFrom="margin">
+                  <wp14:pctHeight>0</wp14:pctHeight>
+                </wp14:sizeRelV>
+              </wp:anchor>
+            </w:drawing>
+          </mc:Choice>
+          <mc:Fallback>
+            <w:pict>
+              <v:line w14:anchorId="26E04E81" id="Straight Connector 9" o:spid="_x0000_s1026" style="position:absolute;z-index:251689984;visibility:visible;mso-wrap-style:square;mso-width-percent:0;mso-height-percent:0;mso-wrap-distance-left:9pt;mso-wrap-distance-top:0;mso-wrap-distance-right:9pt;mso-wrap-distance-bottom:0;mso-position-horizontal:left;mso-position-horizontal-relative:margin;mso-position-vertical:absolute;mso-position-vertical-relative:text;mso-width-percent:0;mso-height-percent:0;mso-width-relative:margin;mso-height-relative:margin" from="0,311.8pt" to="150pt,312pt" o:gfxdata="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" strokecolor="white [3212]" strokeweight="1.5pt">
+                <v:stroke joinstyle="miter"/>
+                <w10:wrap anchorx="margin"/>
+              </v:line>
+            </w:pict>
+          </mc:Fallback>
+        </mc:AlternateContent>
+      </w:r>
+      <w:r>
+        <w:rPr>
+          <w:noProof/>
+        </w:rPr>
+        <mc:AlternateContent>
+          <mc:Choice Requires="wps">
+            <w:drawing>
+              <wp:anchor distT="0" distB="0" distL="114300" distR="114300" simplePos="0" relativeHeight="251670528" behindDoc="0" locked="0" layoutInCell="1" allowOverlap="1" wp14:anchorId="3CA57276" wp14:editId="663AC223">
+                <wp:simplePos x="0" y="0"/>
+                <wp:positionH relativeFrom="margin">
+                  <wp:align>left</wp:align>
+                </wp:positionH>
+                <wp:positionV relativeFrom="paragraph">
+                  <wp:posOffset>3662473</wp:posOffset>
+                </wp:positionV>
+                <wp:extent cx="977900" cy="292986"/>
+                <wp:effectExtent l="0" t="0" r="0" b="0"/>
+                <wp:wrapNone/>
+                <wp:docPr id="7" name="Text Box 7"/>
+                <wp:cNvGraphicFramePr/>
+                <a:graphic xmlns:a="http://schemas.openxmlformats.org/drawingml/2006/main">
+                  <a:graphicData uri="http://schemas.microsoft.com/office/word/2010/wordprocessingShape">
+                    <wps:wsp>
+                      <wps:cNvSpPr txBox="1"/>
+                      <wps:spPr>
+                        <a:xfrm>
+                          <a:off x="0" y="0"/>
+                          <a:ext cx="977900" cy="292986"/>
+                        </a:xfrm>
+                        <a:prstGeom prst="rect">
+                          <a:avLst/>
+                        </a:prstGeom>
+                        <a:noFill/>
+                        <a:ln w="6350">
+                          <a:noFill/>
+                        </a:ln>
+                        <a:effectLst/>
+                      </wps:spPr>
+                      <wps:style>
+                        <a:lnRef idx="0">
+                          <a:schemeClr val="accent1"/>
+                        </a:lnRef>
+                        <a:fillRef idx="0">
+                          <a:schemeClr val="accent1"/>
+                        </a:fillRef>
+                        <a:effectRef idx="0">
+                          <a:schemeClr val="accent1"/>
+                        </a:effectRef>
+                        <a:fontRef idx="minor">
+                          <a:schemeClr val="dk1"/>
+                        </a:fontRef>
+                      </wps:style>
+                      <wps:txbx>
+                        <w:txbxContent>
+                          <w:p>
+                            <w:pPr>
+                              <w:rPr>
+                                <w:b/>
+                                <w:i/>
+                                <w:color w:val="FFFFFF" w:themeColor="background1"/>
+                                <w:szCs w:val="14"/>
+                              </w:rPr>
+                            </w:pPr>
+                            <w:r>
+                              <w:rPr>
+                                <w:b/>
+                                <w:i/>
+                                <w:color w:val="FFFFFF" w:themeColor="background1"/>
+                                <w:sz w:val="32"/>
+                                <w:szCs w:val="14"/>
+                              </w:rPr>
+                              <w:t>SKILLS</w:t>
+                            </w:r>
+                          </w:p>
+                        </w:txbxContent>
+                      </wps:txbx>
+                      <wps:bodyPr rot="0" spcFirstLastPara="0" vertOverflow="overflow" horzOverflow="overflow" vert="horz" wrap="square" lIns="91440" tIns="45720" rIns="91440" bIns="45720" numCol="1" spcCol="0" rtlCol="0" fromWordArt="0" anchor="t" anchorCtr="0" forceAA="0" compatLnSpc="1">
+                        <a:prstTxWarp prst="textNoShape">
+                          <a:avLst/>
+                        </a:prstTxWarp>
+                        <a:noAutofit/>
+                      </wps:bodyPr>
+                    </wps:wsp>
+                  </a:graphicData>
+                </a:graphic>
+                <wp14:sizeRelH relativeFrom="margin">
+                  <wp14:pctWidth>0</wp14:pctWidth>
+                </wp14:sizeRelH>
+                <wp14:sizeRelV relativeFrom="margin">
+                  <wp14:pctHeight>0</wp14:pctHeight>
+                </wp14:sizeRelV>
+              </wp:anchor>
+            </w:drawing>
+          </mc:Choice>
+          <mc:Fallback>
+            <w:pict>
+              <v:shape w14:anchorId="3CA57276" id="Text Box 7" o:spid="_x0000_s1027" type="#_x0000_t202" style="position:absolute;margin-left:0;margin-top:288.4pt;width:77pt;height:23.05pt;z-index:251670528;visibility:visible;mso-wrap-style:square;mso-width-percent:0;mso-height-percent:0;mso-wrap-distance-left:9pt;mso-wrap-distance-top:0;mso-wrap-distance-right:9pt;mso-wrap-distance-bottom:0;mso-position-horizontal:left;mso-position-horizontal-relative:margin;mso-position-vertical:absolute;mso-position-vertical-relative:text;mso-width-percent:0;mso-height-percent:0;mso-width-relative:margin;mso-height-relative:margin;v-text-anchor:top" o:gfxdata="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" filled="f" stroked="f" strokeweight=".5pt">
+                <v:textbox>
+                  <w:txbxContent>
+                    <w:p>
+                      <w:pPr>
+                        <w:rPr>
+                          <w:b/>
+                          <w:i/>
+                          <w:color w:val="FFFFFF" w:themeColor="background1"/>
+                          <w:szCs w:val="14"/>
+                        </w:rPr>
+                      </w:pPr>
+                      <w:r>
+                        <w:rPr>
+                          <w:b/>
+                          <w:i/>
+                          <w:color w:val="FFFFFF" w:themeColor="background1"/>
+                          <w:sz w:val="32"/>
+                          <w:szCs w:val="14"/>
+                        </w:rPr>
+                        <w:t>SKILLS</w:t>
+                      </w:r>
+                    </w:p>
+                  </w:txbxContent>
+                </v:textbox>
+                <w10:wrap anchorx="margin"/>
+              </v:shape>
+            </w:pict>
+          </mc:Fallback>
+        </mc:AlternateContent>
+      </w:r>
+      <w:r>
+        <w:rPr>
+          <w:noProof/>
+        </w:rPr>
+        <mc:AlternateContent>
+          <mc:Choice Requires="wps">
+            <w:drawing>
+              <wp:anchor distT="0" distB="0" distL="114300" distR="114300" simplePos="0" relativeHeight="251666431" behindDoc="0" locked="0" layoutInCell="1" allowOverlap="1" wp14:anchorId="6ED6C3A4" wp14:editId="3F90A4AE">
+                <wp:simplePos x="0" y="0"/>
+                <wp:positionH relativeFrom="page">
+                  <wp:posOffset>0</wp:posOffset>
+                </wp:positionH>
+                <wp:positionV relativeFrom="paragraph">
+                  <wp:posOffset>-596235</wp:posOffset>
+                </wp:positionV>
+                <wp:extent cx="2867025" cy="10896600"/>
+                <wp:effectExtent l="0" t="0" r="9525" b="0"/>
+                <wp:wrapNone/>
+                <wp:docPr id="1" name="Rectangle 1"/>
+                <wp:cNvGraphicFramePr/>
+                <a:graphic xmlns:a="http://schemas.openxmlformats.org/drawingml/2006/main">
+                  <a:graphicData uri="http://schemas.microsoft.com/office/word/2010/wordprocessingShape">
+                    <wps:wsp>
+                      <wps:cNvSpPr/>
+                      <wps:spPr>
+                        <a:xfrm>
+                          <a:off x="0" y="0"/>
+                          <a:ext cx="2867025" cy="10896600"/>
+                        </a:xfrm>
+                        <a:prstGeom prst="rect">
+                          <a:avLst/>
+                        </a:prstGeom>
+                        <a:solidFill>
+                          <a:schemeClr val="tx2">
+                            <a:lumMod val="75000"/>
+                          </a:schemeClr>
+                        </a:solidFill>
+                        <a:ln>
+                          <a:noFill/>
+                        </a:ln>
+                      </wps:spPr>
+                      <wps:style>
+                        <a:lnRef idx="2">
+                          <a:schemeClr val="accent1">
+                            <a:shade val="50000"/>
+                          </a:schemeClr>
+                        </a:lnRef>
+                        <a:fillRef idx="1">
+                          <a:schemeClr val="accent1"/>
+                        </a:fillRef>
+                        <a:effectRef idx="0">
+                          <a:schemeClr val="accent1"/>
+                        </a:effectRef>
+                        <a:fontRef idx="minor">
+                          <a:schemeClr val="lt1"/>
+                        </a:fontRef>
+                      </wps:style>
+                      <wps:bodyPr rot="0" spcFirstLastPara="0" vertOverflow="overflow" horzOverflow="overflow" vert="horz" wrap="square" lIns="91440" tIns="45720" rIns="91440" bIns="45720" numCol="1" spcCol="0" rtlCol="0" fromWordArt="0" anchor="ctr" anchorCtr="0" forceAA="0" compatLnSpc="1">
+                        <a:prstTxWarp prst="textNoShape">
+                          <a:avLst/>
+                        </a:prstTxWarp>
+                        <a:noAutofit/>
+                      </wps:bodyPr>
+                    </wps:wsp>
+                  </a:graphicData>
+                </a:graphic>
+                <wp14:sizeRelH relativeFrom="margin">
+                  <wp14:pctWidth>0</wp14:pctWidth>
+                </wp14:sizeRelH>
+              </wp:anchor>
+            </w:drawing>
+          </mc:Choice>
+          <mc:Fallback>
+            <w:pict>
+              <v:rect w14:anchorId="5221CE09" id="Rectangle 1" o:spid="_x0000_s1026" style="position:absolute;margin-left:0;margin-top:-46.95pt;width:225.75pt;height:858pt;z-index:251666431;visibility:visible;mso-wrap-style:square;mso-width-percent:0;mso-wrap-distance-left:9pt;mso-wrap-distance-top:0;mso-wrap-distance-right:9pt;mso-wrap-distance-bottom:0;mso-position-horizontal:absolute;mso-position-horizontal-relative:page;mso-position-vertical:absolute;mso-position-vertical-relative:text;mso-width-percent:0;mso-width-relative:margin;v-text-anchor:middle" o:gfxdata="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" fillcolor="#323e4f [2415]" stroked="f" strokeweight="1pt">
+                <w10:wrap anchorx="page"/>
+              </v:rect>
+            </w:pict>
+          </mc:Fallback>
+        </mc:AlternateContent>
+      </w:r>
+      <w:r>
+        <w:rPr>
+          <w:noProof/>
+        </w:rPr>
+        <mc:AlternateContent>
+          <mc:Choice Requires="wpg">
+            <w:drawing>
+              <wp:anchor distT="0" distB="0" distL="114300" distR="114300" simplePos="0" relativeHeight="251678720" behindDoc="0" locked="0" layoutInCell="1" allowOverlap="1" wp14:anchorId="559AB026" wp14:editId="72C91886">
+                <wp:simplePos x="0" y="0"/>
+                <wp:positionH relativeFrom="margin">
+                  <wp:posOffset>-204470</wp:posOffset>
+                </wp:positionH>
+                <wp:positionV relativeFrom="paragraph">
+                  <wp:posOffset>308610</wp:posOffset>
+                </wp:positionV>
+                <wp:extent cx="2362200" cy="2295525"/>
+                <wp:effectExtent l="0" t="0" r="0" b="0"/>
+                <wp:wrapNone/>
+                <wp:docPr id="12" name="Group 12"/>
+                <wp:cNvGraphicFramePr/>
+                <a:graphic xmlns:a="http://schemas.openxmlformats.org/drawingml/2006/main">
+                  <a:graphicData uri="http://schemas.microsoft.com/office/word/2010/wordprocessingGroup">
+                    <wpg:wgp>
+                      <wpg:cNvGrpSpPr/>
+                      <wpg:grpSpPr>
+                        <a:xfrm>
+                          <a:off x="0" y="0"/>
+                          <a:ext cx="2362200" cy="2295525"/>
+                          <a:chOff x="0" y="0"/>
+                          <a:chExt cx="2362200" cy="2295525"/>
+                        </a:xfrm>
+                      </wpg:grpSpPr>
+                      <pic:pic xmlns:pic="http://schemas.openxmlformats.org/drawingml/2006/picture">
+                        <pic:nvPicPr>
+                          <pic:cNvPr id="3" name="Picture 3"/>
+                          <pic:cNvPicPr>
+                            <a:picLocks noChangeAspect="1"/>
+                          </pic:cNvPicPr>
+                        </pic:nvPicPr>
+                        <pic:blipFill>
+                          <a:blip r:embed="rId7" cstate="print">
+                            <a:extLst>
+                              <a:ext uri="{28A0092B-C50C-407E-A947-70E740481C1C}">
+                                <a14:useLocalDpi xmlns:a14="http://schemas.microsoft.com/office/drawing/2010/main" val="0"/>
+                              </a:ext>
+                            </a:extLst>
+                          </a:blip>
+                          <a:stretch>
+                            <a:fillRect/>
+                          </a:stretch>
+                        </pic:blipFill>
+                        <pic:spPr>
+                          <a:xfrm>
+                            <a:off x="487680" y="0"/>
+                            <a:ext cx="1388745" cy="1388745"/>
+                          </a:xfrm>
+                          <a:prstGeom prst="ellipse">
+                            <a:avLst/>
+                          </a:prstGeom>
+                        </pic:spPr>
+                      </pic:pic>
+                      <wps:wsp>
+                        <wps:cNvPr id="6" name="Text Box 6"/>
+                        <wps:cNvSpPr txBox="1"/>
+                        <wps:spPr>
+                          <a:xfrm>
+                            <a:off x="0" y="1376680"/>
+                            <a:ext cx="2362200" cy="542925"/>
+                          </a:xfrm>
+                          <a:prstGeom prst="rect">
+                            <a:avLst/>
+                          </a:prstGeom>
+                          <a:noFill/>
+                          <a:ln w="6350">
+                            <a:noFill/>
+                          </a:ln>
+                          <a:effectLst/>
+                        </wps:spPr>
+                        <wps:style>
+                          <a:lnRef idx="0">
+                            <a:schemeClr val="accent1"/>
+                          </a:lnRef>
+                          <a:fillRef idx="0">
+                            <a:schemeClr val="accent1"/>
+                          </a:fillRef>
+                          <a:effectRef idx="0">
+                            <a:schemeClr val="accent1"/>
+                          </a:effectRef>
+                          <a:fontRef idx="minor">
+                            <a:schemeClr val="dk1"/>
+                          </a:fontRef>
+                        </wps:style>
+                        <wps:txbx>
+                          <w:txbxContent>
+                            <w:p>
+                              <w:pPr>
+                                <w:jc w:val="center"/>
+                                <w:rPr>
+                                  <w:b/>
+                                  <w:i/>
+                                  <w:color w:val="FFFFFF" w:themeColor="background1"/>
+                                  <w:sz w:val="36"/>
+                                </w:rPr>
+                              </w:pPr>
+                              <w:r>
+                                <w:rPr>
+                                  <w:b/>
+                                  <w:i/>
+                                  <w:color w:val="FFFFFF" w:themeColor="background1"/>
+                                  <w:sz w:val="48"/>
+                                </w:rPr>
+                                <w:t>ASHIK SARKER</w:t>
+                              </w:r>
+                            </w:p>
+                          </w:txbxContent>
+                        </wps:txbx>
+                        <wps:bodyPr rot="0" spcFirstLastPara="0" vertOverflow="overflow" horzOverflow="overflow" vert="horz" wrap="square" lIns="91440" tIns="45720" rIns="91440" bIns="45720" numCol="1" spcCol="0" rtlCol="0" fromWordArt="0" anchor="t" anchorCtr="0" forceAA="0" compatLnSpc="1">
+                          <a:prstTxWarp prst="textNoShape">
+                            <a:avLst/>
+                          </a:prstTxWarp>
+                          <a:noAutofit/>
+                        </wps:bodyPr>
+                      </wps:wsp>
+                      <wps:wsp>
+                        <wps:cNvPr id="18" name="Text Box 18"/>
+                        <wps:cNvSpPr txBox="1"/>
+                        <wps:spPr>
+                          <a:xfrm>
+                            <a:off x="0" y="1752600"/>
+                            <a:ext cx="2362200" cy="542925"/>
+                          </a:xfrm>
+                          <a:prstGeom prst="rect">
+                            <a:avLst/>
+                          </a:prstGeom>
+                          <a:noFill/>
+                          <a:ln w="6350">
+                            <a:noFill/>
+                          </a:ln>
+                          <a:effectLst/>
+                        </wps:spPr>
+                        <wps:style>
+                          <a:lnRef idx="0">
+                            <a:schemeClr val="accent1"/>
+                          </a:lnRef>
+                          <a:fillRef idx="0">
+                            <a:schemeClr val="accent1"/>
+                          </a:fillRef>
+                          <a:effectRef idx="0">
+                            <a:schemeClr val="accent1"/>
+                          </a:effectRef>
+                          <a:fontRef idx="minor">
+                            <a:schemeClr val="dk1"/>
+                          </a:fontRef>
+                        </wps:style>
+                        <wps:txbx>
+                          <w:txbxContent>
+                            <w:p>
+                              <w:pPr>
+                                <w:jc w:val="center"/>
+                                <w:rPr>
+                                  <w:b/>
+                                  <w:color w:val="FFFFFF" w:themeColor="background1"/>
+                                  <w:sz w:val="20"/>
+                                </w:rPr>
+                              </w:pPr>
+                              <w:r>
+                                <w:rPr>
+                                  <w:b/>
+                                  <w:color w:val="FFFFFF" w:themeColor="background1"/>
+                                  <w:sz w:val="28"/>
+                                </w:rPr>
+                                <w:t>Full-stack web developer</w:t>
+                              </w:r>
+                            </w:p>
+                          </w:txbxContent>
+                        </wps:txbx>
+                        <wps:bodyPr rot="0" spcFirstLastPara="0" vertOverflow="overflow" horzOverflow="overflow" vert="horz" wrap="square" lIns="91440" tIns="45720" rIns="91440" bIns="45720" numCol="1" spcCol="0" rtlCol="0" fromWordArt="0" anchor="t" anchorCtr="0" forceAA="0" compatLnSpc="1">
+                          <a:prstTxWarp prst="textNoShape">
+                            <a:avLst/>
+                          </a:prstTxWarp>
+                          <a:noAutofit/>
+                        </wps:bodyPr>
+                      </wps:wsp>
+                    </wpg:wgp>
+                  </a:graphicData>
+                </a:graphic>
+              </wp:anchor>
+            </w:drawing>
+          </mc:Choice>
+          <mc:Fallback>
+            <w:pict>
+              <v:group w14:anchorId="559AB026" id="Group 12" o:spid="_x0000_s1028" style="position:absolute;margin-left:-16.1pt;margin-top:24.3pt;width:186pt;height:180.75pt;z-index:251678720;mso-position-horizontal-relative:margin" coordsize="23622,22955" o:gfxdata="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">
+                <v:shapetype id="_x0000_t75" coordsize="21600,21600" o:spt="75" o:preferrelative="t" path="m@4@5l@4@11@9@11@9@5xe" filled="f" stroked="f">
+                  <v:stroke joinstyle="miter"/>
+                  <v:formulas>
+                    <v:f eqn="if lineDrawn pixelLineWidth 0"/>
+                    <v:f eqn="sum @0 1 0"/>
+                    <v:f eqn="sum 0 0 @1"/>
+                    <v:f eqn="prod @2 1 2"/>
+                    <v:f eqn="prod @3 21600 pixelWidth"/>
+                    <v:f eqn="prod @3 21600 pixelHeight"/>
+                    <v:f eqn="sum @0 0 1"/>
+                    <v:f eqn="prod @6 1 2"/>
+                    <v:f eqn="prod @7 21600 pixelWidth"/>
+                    <v:f eqn="sum @8 21600 0"/>
+                    <v:f eqn="prod @7 21600 pixelHeight"/>
+                    <v:f eqn="sum @10 21600 0"/>
+                  </v:formulas>
+                  <v:path o:extrusionok="f" gradientshapeok="t" o:connecttype="rect"/>
+                  <o:lock v:ext="edit" aspectratio="t"/>
+                </v:shapetype>
+                <v:shape id="Picture 3" o:spid="_x0000_s1029" type="#_x0000_t75" style="position:absolute;left:4876;width:13888;height:13887;visibility:visible;mso-wrap-style:square" o:gfxdata="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">
+                  <v:imagedata r:id="rId8" o:title=""/>
+                </v:shape>
+                <v:shape id="Text Box 6" o:spid="_x0000_s1030" type="#_x0000_t202" style="position:absolute;top:13766;width:23622;height:5430;visibility:visible;mso-wrap-style:square;v-text-anchor:top" o:gfxdata="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" filled="f" stroked="f" strokeweight=".5pt">
+                  <v:textbox>
+                    <w:txbxContent>
+                      <w:p>
+                        <w:pPr>
+                          <w:jc w:val="center"/>
+                          <w:rPr>
+                            <w:b/>
+                            <w:i/>
+                            <w:color w:val="FFFFFF" w:themeColor="background1"/>
+                            <w:sz w:val="36"/>
+                          </w:rPr>
+                        </w:pPr>
+                        <w:r>
+                          <w:rPr>
+                            <w:b/>
+                            <w:i/>
+                            <w:color w:val="FFFFFF" w:themeColor="background1"/>
+                            <w:sz w:val="48"/>
+                          </w:rPr>
+                          <w:t>ASHIK SARKER</w:t>
+                        </w:r>
+                      </w:p>
+                    </w:txbxContent>
+                  </v:textbox>
+                </v:shape>
+                <v:shape id="Text Box 18" o:spid="_x0000_s1031" type="#_x0000_t202" style="position:absolute;top:17526;width:23622;height:5429;visibility:visible;mso-wrap-style:square;v-text-anchor:top" o:gfxdata="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" filled="f" stroked="f" strokeweight=".5pt">
+                  <v:textbox>
+                    <w:txbxContent>
+                      <w:p>
+                        <w:pPr>
+                          <w:jc w:val="center"/>
+                          <w:rPr>
+                            <w:b/>
+                            <w:color w:val="FFFFFF" w:themeColor="background1"/>
+                            <w:sz w:val="20"/>
+                          </w:rPr>
+                        </w:pPr>
+                        <w:r>
+                          <w:rPr>
+                            <w:b/>
+                            <w:color w:val="FFFFFF" w:themeColor="background1"/>
+                            <w:sz w:val="28"/>
+                          </w:rPr>
+                          <w:t>Full-stack web developer</w:t>
+                        </w:r>
+                      </w:p>
+                    </w:txbxContent>
+                  </v:textbox>
+                </v:shape>
+                <w10:wrap anchorx="margin"/>
+              </v:group>
+            </w:pict>
+          </mc:Fallback>
+        </mc:AlternateContent>
+      </w:r>
+      <w:r>
+        <w:rPr>
+          <w:noProof/>
+        </w:rPr>
+        <mc:AlternateContent>
+          <mc:Choice Requires="wpg">
+            <w:drawing>
+              <wp:anchor distT="0" distB="0" distL="114300" distR="114300" simplePos="0" relativeHeight="251688960" behindDoc="0" locked="0" layoutInCell="1" allowOverlap="1" wp14:anchorId="08C12AFC" wp14:editId="6D0D4F62">
+                <wp:simplePos x="0" y="0"/>
+                <wp:positionH relativeFrom="margin">
+                  <wp:align>left</wp:align>
+                </wp:positionH>
+                <wp:positionV relativeFrom="paragraph">
+                  <wp:posOffset>2293620</wp:posOffset>
+                </wp:positionV>
+                <wp:extent cx="2249906" cy="1019175"/>
+                <wp:effectExtent l="0" t="0" r="0" b="0"/>
+                <wp:wrapNone/>
+                <wp:docPr id="11" name="Group 11"/>
+                <wp:cNvGraphicFramePr/>
+                <a:graphic xmlns:a="http://schemas.openxmlformats.org/drawingml/2006/main">
+                  <a:graphicData uri="http://schemas.microsoft.com/office/word/2010/wordprocessingGroup">
+                    <wpg:wgp>
+                      <wpg:cNvGrpSpPr/>
+                      <wpg:grpSpPr>
+                        <a:xfrm>
+                          <a:off x="0" y="0"/>
+                          <a:ext cx="2249906" cy="1019175"/>
+                          <a:chOff x="0" y="0"/>
+                          <a:chExt cx="2249906" cy="1019175"/>
+                        </a:xfrm>
+                      </wpg:grpSpPr>
+                      <wps:wsp>
+                        <wps:cNvPr id="20" name="Text Box 20"/>
+                        <wps:cNvSpPr txBox="1"/>
+                        <wps:spPr>
+                          <a:xfrm>
+                            <a:off x="224590" y="0"/>
+                            <a:ext cx="2025316" cy="1019175"/>
+                          </a:xfrm>
+                          <a:prstGeom prst="rect">
+                            <a:avLst/>
+                          </a:prstGeom>
+                          <a:noFill/>
+                          <a:ln w="6350">
+                            <a:noFill/>
+                          </a:ln>
+                          <a:effectLst/>
+                        </wps:spPr>
+                        <wps:style>
+                          <a:lnRef idx="0">
+                            <a:schemeClr val="accent1"/>
+                          </a:lnRef>
+                          <a:fillRef idx="0">
+                            <a:schemeClr val="accent1"/>
+                          </a:fillRef>
+                          <a:effectRef idx="0">
+                            <a:schemeClr val="accent1"/>
+                          </a:effectRef>
+                          <a:fontRef idx="minor">
+                            <a:schemeClr val="dk1"/>
+                          </a:fontRef>
+                        </wps:style>
+                        <wps:txbx>
+                          <w:txbxContent>
+                            <w:p>
+                              <w:pPr>
+                                <w:rPr>
+                                  <w:b/>
+                                  <w:color w:val="FFFFFF" w:themeColor="background1"/>
+                                  <w:sz w:val="28"/>
+                                </w:rPr>
+                              </w:pPr>
+                              <w:r>
+                                <w:rPr>
+                                  <w:b/>
+                                  <w:color w:val="FFFFFF" w:themeColor="background1"/>
+                                  <w:sz w:val="28"/>
+                                </w:rPr>
+                                <w:t>+880 15-21505230</w:t>
+                              </w:r>
+                            </w:p>
+                            <w:p>
+                              <w:pPr>
+                                <w:rPr>
+                                  <w:b/>
+                                  <w:color w:val="FFFFFF" w:themeColor="background1"/>
+                                  <w:sz w:val="28"/>
+                                </w:rPr>
+                              </w:pPr>
+                              <w:hyperlink r:id="rId9" w:history="1">
+                                <w:r>
+                                  <w:rPr>
+                                    <w:rStyle w:val="Hyperlink"/>
+                                    <w:b/>
+                                    <w:color w:val="FFFFFF" w:themeColor="background1"/>
+                                    <w:sz w:val="28"/>
+                                  </w:rPr>
+                                  <w:t>ashikcse321@gmail.com</w:t>
+                                </w:r>
+                              </w:hyperlink>
+                            </w:p>
+                            <w:p>
+                              <w:pPr>
+                                <w:rPr>
+                                  <w:b/>
+                                  <w:color w:val="FFFFFF" w:themeColor="background1"/>
+                                  <w:sz w:val="20"/>
+                                </w:rPr>
+                              </w:pPr>
+                              <w:r>
+                                <w:rPr>
+                                  <w:b/>
+                                  <w:color w:val="FFFFFF" w:themeColor="background1"/>
+                                  <w:sz w:val="28"/>
+                                </w:rPr>
+                                <w:t>Rajshahi, Bangladesh</w:t>
+                              </w:r>
+                            </w:p>
+                          </w:txbxContent>
+                        </wps:txbx>
+                        <wps:bodyPr rot="0" spcFirstLastPara="0" vertOverflow="overflow" horzOverflow="overflow" vert="horz" wrap="square" lIns="91440" tIns="45720" rIns="91440" bIns="45720" numCol="1" spcCol="0" rtlCol="0" fromWordArt="0" anchor="t" anchorCtr="0" forceAA="0" compatLnSpc="1">
+                          <a:prstTxWarp prst="textNoShape">
+                            <a:avLst/>
+                          </a:prstTxWarp>
+                          <a:noAutofit/>
+                        </wps:bodyPr>
+                      </wps:wsp>
+                      <pic:pic xmlns:pic="http://schemas.openxmlformats.org/drawingml/2006/picture">
+                        <pic:nvPicPr>
+                          <pic:cNvPr id="8" name="Graphic 8" descr="Speaker phone with solid fill"/>
+                          <pic:cNvPicPr>
+                            <a:picLocks noChangeAspect="1"/>
+                          </pic:cNvPicPr>
+                        </pic:nvPicPr>
+                        <pic:blipFill>
+                          <a:blip r:embed="rId10" cstate="print">
+                            <a:extLst>
+                              <a:ext uri="{28A0092B-C50C-407E-A947-70E740481C1C}">
+                                <a14:useLocalDpi xmlns:a14="http://schemas.microsoft.com/office/drawing/2010/main" val="0"/>
+                              </a:ext>
+                              <a:ext uri="{96DAC541-7B7A-43D3-8B79-37D633B846F1}">
+                                <asvg:svgBlip xmlns:asvg="http://schemas.microsoft.com/office/drawing/2016/SVG/main" r:embed="rId11"/>
+                              </a:ext>
+                            </a:extLst>
+                          </a:blip>
+                          <a:stretch>
+                            <a:fillRect/>
+                          </a:stretch>
+                        </pic:blipFill>
+                        <pic:spPr>
+                          <a:xfrm>
+                            <a:off x="0" y="44116"/>
+                            <a:ext cx="267970" cy="267970"/>
+                          </a:xfrm>
+                          <a:prstGeom prst="rect">
+                            <a:avLst/>
+                          </a:prstGeom>
+                        </pic:spPr>
+                      </pic:pic>
+                      <pic:pic xmlns:pic="http://schemas.openxmlformats.org/drawingml/2006/picture">
+                        <pic:nvPicPr>
+                          <pic:cNvPr id="4" name="Graphic 4" descr="Email with solid fill"/>
+                          <pic:cNvPicPr>
+                            <a:picLocks noChangeAspect="1"/>
+                          </pic:cNvPicPr>
+                        </pic:nvPicPr>
+                        <pic:blipFill>
+                          <a:blip r:embed="rId12" cstate="print">
+                            <a:extLst>
+                              <a:ext uri="{28A0092B-C50C-407E-A947-70E740481C1C}">
+                                <a14:useLocalDpi xmlns:a14="http://schemas.microsoft.com/office/drawing/2010/main" val="0"/>
+                              </a:ext>
+                              <a:ext uri="{96DAC541-7B7A-43D3-8B79-37D633B846F1}">
+                                <asvg:svgBlip xmlns:asvg="http://schemas.microsoft.com/office/drawing/2016/SVG/main" r:embed="rId13"/>
+                              </a:ext>
+                            </a:extLst>
+                          </a:blip>
+                          <a:stretch>
+                            <a:fillRect/>
+                          </a:stretch>
+                        </pic:blipFill>
+                        <pic:spPr>
+                          <a:xfrm>
+                            <a:off x="16043" y="372979"/>
+                            <a:ext cx="240665" cy="240665"/>
+                          </a:xfrm>
+                          <a:prstGeom prst="rect">
+                            <a:avLst/>
+                          </a:prstGeom>
+                        </pic:spPr>
+                      </pic:pic>
+                      <pic:pic xmlns:pic="http://schemas.openxmlformats.org/drawingml/2006/picture">
+                        <pic:nvPicPr>
+                          <pic:cNvPr id="2" name="Graphic 2" descr="Marker with solid fill"/>
+                          <pic:cNvPicPr>
+                            <a:picLocks noChangeAspect="1"/>
+                          </pic:cNvPicPr>
+                        </pic:nvPicPr>
+                        <pic:blipFill>
+                          <a:blip r:embed="rId14" cstate="print">
+                            <a:extLst>
+                              <a:ext uri="{28A0092B-C50C-407E-A947-70E740481C1C}">
+                                <a14:useLocalDpi xmlns:a14="http://schemas.microsoft.com/office/drawing/2010/main" val="0"/>
+                              </a:ext>
+                              <a:ext uri="{96DAC541-7B7A-43D3-8B79-37D633B846F1}">
+                                <asvg:svgBlip xmlns:asvg="http://schemas.microsoft.com/office/drawing/2016/SVG/main" r:embed="rId15"/>
+                              </a:ext>
+                            </a:extLst>
+                          </a:blip>
+                          <a:stretch>
+                            <a:fillRect/>
+                          </a:stretch>
+                        </pic:blipFill>
+                        <pic:spPr>
+                          <a:xfrm>
+                            <a:off x="4011" y="713874"/>
+                            <a:ext cx="267970" cy="267970"/>
+                          </a:xfrm>
+                          <a:prstGeom prst="rect">
+                            <a:avLst/>
+                          </a:prstGeom>
+                        </pic:spPr>
+                      </pic:pic>
+                    </wpg:wgp>
+                  </a:graphicData>
+                </a:graphic>
+                <wp14:sizeRelH relativeFrom="margin">
+                  <wp14:pctWidth>0</wp14:pctWidth>
+                </wp14:sizeRelH>
+                <wp14:sizeRelV relativeFrom="margin">
+                  <wp14:pctHeight>0</wp14:pctHeight>
+                </wp14:sizeRelV>
+              </wp:anchor>
+            </w:drawing>
+          </mc:Choice>
+          <mc:Fallback>
+            <w:pict>
+              <v:group w14:anchorId="08C12AFC" id="Group 11" o:spid="_x0000_s1032" style="position:absolute;margin-left:0;margin-top:180.6pt;width:177.15pt;height:80.25pt;z-index:251688960;mso-position-horizontal:left;mso-position-horizontal-relative:margin;mso-width-relative:margin;mso-height-relative:margin" coordsize="22499,10191" o:gfxdata="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">
+                <v:shape id="Text Box 20" o:spid="_x0000_s1033" type="#_x0000_t202" style="position:absolute;left:2245;width:20254;height:10191;visibility:visible;mso-wrap-style:square;v-text-anchor:top" o:gfxdata="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" filled="f" stroked="f" strokeweight=".5pt">
+                  <v:textbox>
+                    <w:txbxContent>
+                      <w:p>
+                        <w:pPr>
+                          <w:rPr>
+                            <w:b/>
+                            <w:color w:val="FFFFFF" w:themeColor="background1"/>
+                            <w:sz w:val="28"/>
+                          </w:rPr>
+                        </w:pPr>
+                        <w:r>
+                          <w:rPr>
+                            <w:b/>
+                            <w:color w:val="FFFFFF" w:themeColor="background1"/>
+                            <w:sz w:val="28"/>
+                          </w:rPr>
+                          <w:t>+880 15-21505230</w:t>
+                        </w:r>
+                      </w:p>
+                      <w:p>
+                        <w:pPr>
+                          <w:rPr>
+                            <w:b/>
+                            <w:color w:val="FFFFFF" w:themeColor="background1"/>
+                            <w:sz w:val="28"/>
+                          </w:rPr>
+                        </w:pPr>
+                        <w:hyperlink r:id="rId16" w:history="1">
+                          <w:r>
+                            <w:rPr>
+                              <w:rStyle w:val="Hyperlink"/>
+                              <w:b/>
+                              <w:color w:val="FFFFFF" w:themeColor="background1"/>
+                              <w:sz w:val="28"/>
+                            </w:rPr>
+                            <w:t>ashikcse321@gmail.com</w:t>
+                          </w:r>
+                        </w:hyperlink>
+                      </w:p>
+                      <w:p>
+                        <w:pPr>
+                          <w:rPr>
+                            <w:b/>
+                            <w:color w:val="FFFFFF" w:themeColor="background1"/>
+                            <w:sz w:val="20"/>
+                          </w:rPr>
+                        </w:pPr>
+                        <w:r>
+                          <w:rPr>
+                            <w:b/>
+                            <w:color w:val="FFFFFF" w:themeColor="background1"/>
+                            <w:sz w:val="28"/>
+                          </w:rPr>
+                          <w:t>Rajshahi, Bangladesh</w:t>
+                        </w:r>
+                      </w:p>
+                    </w:txbxContent>
+                  </v:textbox>
+                </v:shape>
+                <v:shape id="Graphic 8" o:spid="_x0000_s1034" type="#_x0000_t75" alt="Speaker phone with solid fill" style="position:absolute;top:441;width:2679;height:2679;visibility:visible;mso-wrap-style:square" o:gfxdata="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">
+                  <v:imagedata r:id="rId17" o:title="Speaker phone with solid fill"/>
+                </v:shape>
+                <v:shape id="Graphic 4" o:spid="_x0000_s1035" type="#_x0000_t75" alt="Email with solid fill" style="position:absolute;left:160;top:3729;width:2407;height:2407;visibility:visible;mso-wrap-style:square" o:gfxdata="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">
+                  <v:imagedata r:id="rId18" o:title="Email with solid fill"/>
+                </v:shape>
+                <v:shape id="Graphic 2" o:spid="_x0000_s1036" type="#_x0000_t75" alt="Marker with solid fill" style="position:absolute;left:40;top:7138;width:2679;height:2680;visibility:visible;mso-wrap-style:square" o:gfxdata="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">
+                  <v:imagedata r:id="rId19" o:title="Marker with solid fill"/>
+                </v:shape>
+                <w10:wrap anchorx="margin"/>
+              </v:group>
+            </w:pict>
+          </mc:Fallback>
+        </mc:AlternateContent>
+      </w:r>
+      <w:r>
+        <w:rPr>
+          <w:noProof/>
+        </w:rPr>
+        <mc:AlternateContent>
+          <mc:Choice Requires="wps">
+            <w:drawing>
+              <wp:anchor distT="0" distB="0" distL="114300" distR="114300" simplePos="0" relativeHeight="251667456" behindDoc="0" locked="0" layoutInCell="1" allowOverlap="1" wp14:anchorId="7709FA7A" wp14:editId="35CB2AAE">
+                <wp:simplePos x="0" y="0"/>
+                <wp:positionH relativeFrom="page">
+                  <wp:align>right</wp:align>
+                </wp:positionH>
+                <wp:positionV relativeFrom="paragraph">
+                  <wp:posOffset>-455295</wp:posOffset>
+                </wp:positionV>
+                <wp:extent cx="2499360" cy="3863340"/>
+                <wp:effectExtent l="0" t="0" r="0" b="3810"/>
+                <wp:wrapNone/>
+                <wp:docPr id="5" name="Half Frame 5"/>
+                <wp:cNvGraphicFramePr/>
+                <a:graphic xmlns:a="http://schemas.openxmlformats.org/drawingml/2006/main">
+                  <a:graphicData uri="http://schemas.microsoft.com/office/word/2010/wordprocessingShape">
+                    <wps:wsp>
+                      <wps:cNvSpPr/>
+                      <wps:spPr>
+                        <a:xfrm flipH="1">
+                          <a:off x="0" y="0"/>
+                          <a:ext cx="2499360" cy="3863340"/>
+                        </a:xfrm>
+                        <a:prstGeom prst="halfFrame">
+                          <a:avLst>
+                            <a:gd name="adj1" fmla="val 10499"/>
+                            <a:gd name="adj2" fmla="val 10798"/>
+                          </a:avLst>
+                        </a:prstGeom>
+                        <a:solidFill>
+                          <a:schemeClr val="tx2">
+                            <a:lumMod val="75000"/>
+                          </a:schemeClr>
+                        </a:solidFill>
+                        <a:ln>
+                          <a:noFill/>
+                        </a:ln>
+                      </wps:spPr>
+                      <wps:style>
+                        <a:lnRef idx="2">
+                          <a:schemeClr val="accent1">
+                            <a:shade val="50000"/>
+                          </a:schemeClr>
+                        </a:lnRef>
+                        <a:fillRef idx="1">
+                          <a:schemeClr val="accent1"/>
+                        </a:fillRef>
+                        <a:effectRef idx="0">
+                          <a:schemeClr val="accent1"/>
+                        </a:effectRef>
+                        <a:fontRef idx="minor">
+                          <a:schemeClr val="lt1"/>
+                        </a:fontRef>
+                      </wps:style>
+                      <wps:bodyPr rot="0" spcFirstLastPara="0" vertOverflow="overflow" horzOverflow="overflow" vert="horz" wrap="square" lIns="91440" tIns="45720" rIns="91440" bIns="45720" numCol="1" spcCol="0" rtlCol="0" fromWordArt="0" anchor="ctr" anchorCtr="0" forceAA="0" compatLnSpc="1">
+                        <a:prstTxWarp prst="textNoShape">
+                          <a:avLst/>
+                        </a:prstTxWarp>
+                        <a:noAutofit/>
+                      </wps:bodyPr>
+                    </wps:wsp>
+                  </a:graphicData>
+                </a:graphic>
+                <wp14:sizeRelH relativeFrom="margin">
+                  <wp14:pctWidth>0</wp14:pctWidth>
+                </wp14:sizeRelH>
+                <wp14:sizeRelV relativeFrom="margin">
+                  <wp14:pctHeight>0</wp14:pctHeight>
+                </wp14:sizeRelV>
+              </wp:anchor>
+            </w:drawing>
+          </mc:Choice>
+          <mc:Fallback>
+            <w:pict>
+              <v:shape w14:anchorId="36C57D8F" id="Half Frame 5" o:spid="_x0000_s1026" style="position:absolute;margin-left:145.6pt;margin-top:-35.85pt;width:196.8pt;height:304.2pt;flip:x;z-index:251667456;visibility:visible;mso-wrap-style:square;mso-width-percent:0;mso-height-percent:0;mso-wrap-distance-left:9pt;mso-wrap-distance-top:0;mso-wrap-distance-right:9pt;mso-wrap-distance-bottom:0;mso-position-horizontal:right;mso-position-horizontal-relative:page;mso-position-vertical:absolute;mso-position-vertical-relative:text;mso-width-percent:0;mso-height-percent:0;mso-width-relative:margin;mso-height-relative:margin;v-text-anchor:middle" coordsize="2499360,3863340" o:gfxdata="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" path="m,l2499360,,2329597,262408r-2059716,l269881,3446177,,3863340,,xe" fillcolor="#323e4f [2415]" stroked="f" strokeweight="1pt">
+                <v:stroke joinstyle="miter"/>
+                <v:path arrowok="t" o:connecttype="custom" o:connectlocs="0,0;2499360,0;2329597,262408;269881,262408;269881,3446177;0,3863340;0,0" o:connectangles="0,0,0,0,0,0,0"/>
+                <w10:wrap anchorx="page"/>
+              </v:shape>
+            </w:pict>
+          </mc:Fallback>
+        </mc:AlternateContent>
+      </w:r>
+    </w:p>
+    <w:p/>
+    <w:p/>
+    <w:p/>
+    <w:p/>
+    <w:p/>
+    <w:p/>
+    <w:p/>
+    <w:p/>
+    <w:p/>
+    <w:p/>
+    <w:p/>
+    <w:p/>
+    <w:p/>
+    <w:p/>
+    <w:p/>
+    <w:p>
       <w:pPr>
-        <w:rPr>
-          <w:sz w:val="96"/>
-          <w:szCs w:val="96"/>
-        </w:rPr>
+        <w:tabs>
+          <w:tab w:val="left" w:pos="4167"/>
+        </w:tabs>
       </w:pPr>
       <w:r>
-        <w:rPr>
-          <w:sz w:val="96"/>
-          <w:szCs w:val="96"/>
-        </w:rPr>
-        <w:t>CV OF ASHIK SARKER</w:t>
+        <mc:AlternateContent>
+          <mc:Choice Requires="wps">
+            <w:drawing>
+              <wp:anchor distT="0" distB="0" distL="114300" distR="114300" simplePos="0" relativeHeight="251694080" behindDoc="0" locked="0" layoutInCell="1" allowOverlap="1" wp14:anchorId="6837A918" wp14:editId="5E4F7D2D">
+                <wp:simplePos x="0" y="0"/>
+                <wp:positionH relativeFrom="margin">
+                  <wp:align>left</wp:align>
+                </wp:positionH>
+                <wp:positionV relativeFrom="paragraph">
+                  <wp:posOffset>365972</wp:posOffset>
+                </wp:positionV>
+                <wp:extent cx="1528233" cy="292735"/>
+                <wp:effectExtent l="0" t="0" r="0" b="0"/>
+                <wp:wrapNone/>
+                <wp:docPr id="17" name="Text Box 17"/>
+                <wp:cNvGraphicFramePr/>
+                <a:graphic xmlns:a="http://schemas.openxmlformats.org/drawingml/2006/main">
+                  <a:graphicData uri="http://schemas.microsoft.com/office/word/2010/wordprocessingShape">
+                    <wps:wsp>
+                      <wps:cNvSpPr txBox="1"/>
+                      <wps:spPr>
+                        <a:xfrm>
+                          <a:off x="0" y="0"/>
+                          <a:ext cx="1528233" cy="292735"/>
+                        </a:xfrm>
+                        <a:prstGeom prst="rect">
+                          <a:avLst/>
+                        </a:prstGeom>
+                        <a:noFill/>
+                        <a:ln w="6350">
+                          <a:noFill/>
+                        </a:ln>
+                        <a:effectLst/>
+                      </wps:spPr>
+                      <wps:style>
+                        <a:lnRef idx="0">
+                          <a:schemeClr val="accent1"/>
+                        </a:lnRef>
+                        <a:fillRef idx="0">
+                          <a:schemeClr val="accent1"/>
+                        </a:fillRef>
+                        <a:effectRef idx="0">
+                          <a:schemeClr val="accent1"/>
+                        </a:effectRef>
+                        <a:fontRef idx="minor">
+                          <a:schemeClr val="dk1"/>
+                        </a:fontRef>
+                      </wps:style>
+                      <wps:txbx>
+                        <w:txbxContent>
+                          <w:p>
+                            <w:pPr>
+                              <w:rPr>
+                                <w:b/>
+                                <w:i/>
+                                <w:color w:val="FFFFFF" w:themeColor="background1"/>
+                                <w:szCs w:val="14"/>
+                              </w:rPr>
+                            </w:pPr>
+                            <w:r>
+                              <w:rPr>
+                                <w:b/>
+                                <w:i/>
+                                <w:color w:val="FFFFFF" w:themeColor="background1"/>
+                                <w:sz w:val="32"/>
+                                <w:szCs w:val="14"/>
+                              </w:rPr>
+                              <w:t>LANGUAGES</w:t>
+                            </w:r>
+                          </w:p>
+                        </w:txbxContent>
+                      </wps:txbx>
+                      <wps:bodyPr rot="0" spcFirstLastPara="0" vertOverflow="overflow" horzOverflow="overflow" vert="horz" wrap="square" lIns="91440" tIns="45720" rIns="91440" bIns="45720" numCol="1" spcCol="0" rtlCol="0" fromWordArt="0" anchor="t" anchorCtr="0" forceAA="0" compatLnSpc="1">
+                        <a:prstTxWarp prst="textNoShape">
+                          <a:avLst/>
+                        </a:prstTxWarp>
+                        <a:noAutofit/>
+                      </wps:bodyPr>
+                    </wps:wsp>
+                  </a:graphicData>
+                </a:graphic>
+                <wp14:sizeRelH relativeFrom="margin">
+                  <wp14:pctWidth>0</wp14:pctWidth>
+                </wp14:sizeRelH>
+                <wp14:sizeRelV relativeFrom="margin">
+                  <wp14:pctHeight>0</wp14:pctHeight>
+                </wp14:sizeRelV>
+              </wp:anchor>
+            </w:drawing>
+          </mc:Choice>
+          <mc:Fallback>
+            <w:pict>
+              <v:shape w14:anchorId="6837A918" id="Text Box 17" o:spid="_x0000_s1037" type="#_x0000_t202" style="position:absolute;margin-left:0;margin-top:28.8pt;width:120.35pt;height:23.05pt;z-index:251694080;visibility:visible;mso-wrap-style:square;mso-width-percent:0;mso-height-percent:0;mso-wrap-distance-left:9pt;mso-wrap-distance-top:0;mso-wrap-distance-right:9pt;mso-wrap-distance-bottom:0;mso-position-horizontal:left;mso-position-horizontal-relative:margin;mso-position-vertical:absolute;mso-position-vertical-relative:text;mso-width-percent:0;mso-height-percent:0;mso-width-relative:margin;mso-height-relative:margin;v-text-anchor:top" o:gfxdata="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" filled="f" stroked="f" strokeweight=".5pt">
+                <v:textbox>
+                  <w:txbxContent>
+                    <w:p>
+                      <w:pPr>
+                        <w:rPr>
+                          <w:b/>
+                          <w:i/>
+                          <w:color w:val="FFFFFF" w:themeColor="background1"/>
+                          <w:szCs w:val="14"/>
+                        </w:rPr>
+                      </w:pPr>
+                      <w:r>
+                        <w:rPr>
+                          <w:b/>
+                          <w:i/>
+                          <w:color w:val="FFFFFF" w:themeColor="background1"/>
+                          <w:sz w:val="32"/>
+                          <w:szCs w:val="14"/>
+                        </w:rPr>
+                        <w:t>LANGUAGES</w:t>
+                      </w:r>
+                    </w:p>
+                  </w:txbxContent>
+                </v:textbox>
+                <w10:wrap anchorx="margin"/>
+              </v:shape>
+            </w:pict>
+          </mc:Fallback>
+        </mc:AlternateContent>
       </w:r>
-      <w:bookmarkStart w:id="0" w:name="_GoBack"/>
-      <w:bookmarkEnd w:id="0"/>
+      <w:r>
+        <mc:AlternateContent>
+          <mc:Choice Requires="wps">
+            <w:drawing>
+              <wp:anchor distT="0" distB="0" distL="114300" distR="114300" simplePos="0" relativeHeight="251695104" behindDoc="0" locked="0" layoutInCell="1" allowOverlap="1" wp14:anchorId="67D8C892" wp14:editId="39A9B8CE">
+                <wp:simplePos x="0" y="0"/>
+                <wp:positionH relativeFrom="margin">
+                  <wp:posOffset>0</wp:posOffset>
+                </wp:positionH>
+                <wp:positionV relativeFrom="paragraph">
+                  <wp:posOffset>661035</wp:posOffset>
+                </wp:positionV>
+                <wp:extent cx="1905000" cy="2540"/>
+                <wp:effectExtent l="0" t="0" r="19050" b="35560"/>
+                <wp:wrapNone/>
+                <wp:docPr id="19" name="Straight Connector 19"/>
+                <wp:cNvGraphicFramePr/>
+                <a:graphic xmlns:a="http://schemas.openxmlformats.org/drawingml/2006/main">
+                  <a:graphicData uri="http://schemas.microsoft.com/office/word/2010/wordprocessingShape">
+                    <wps:wsp>
+                      <wps:cNvCnPr/>
+                      <wps:spPr>
+                        <a:xfrm>
+                          <a:off x="0" y="0"/>
+                          <a:ext cx="1905000" cy="2540"/>
+                        </a:xfrm>
+                        <a:prstGeom prst="line">
+                          <a:avLst/>
+                        </a:prstGeom>
+                        <a:ln>
+                          <a:solidFill>
+                            <a:schemeClr val="bg1"/>
+                          </a:solidFill>
+                        </a:ln>
+                      </wps:spPr>
+                      <wps:style>
+                        <a:lnRef idx="3">
+                          <a:schemeClr val="dk1"/>
+                        </a:lnRef>
+                        <a:fillRef idx="0">
+                          <a:schemeClr val="dk1"/>
+                        </a:fillRef>
+                        <a:effectRef idx="2">
+                          <a:schemeClr val="dk1"/>
+                        </a:effectRef>
+                        <a:fontRef idx="minor">
+                          <a:schemeClr val="tx1"/>
+                        </a:fontRef>
+                      </wps:style>
+                      <wps:bodyPr/>
+                    </wps:wsp>
+                  </a:graphicData>
+                </a:graphic>
+                <wp14:sizeRelH relativeFrom="margin">
+                  <wp14:pctWidth>0</wp14:pctWidth>
+                </wp14:sizeRelH>
+                <wp14:sizeRelV relativeFrom="margin">
+                  <wp14:pctHeight>0</wp14:pctHeight>
+                </wp14:sizeRelV>
+              </wp:anchor>
+            </w:drawing>
+          </mc:Choice>
+          <mc:Fallback>
+            <w:pict>
+              <v:line w14:anchorId="0A9CBECA" id="Straight Connector 19" o:spid="_x0000_s1026" style="position:absolute;z-index:251695104;visibility:visible;mso-wrap-style:square;mso-width-percent:0;mso-height-percent:0;mso-wrap-distance-left:9pt;mso-wrap-distance-top:0;mso-wrap-distance-right:9pt;mso-wrap-distance-bottom:0;mso-position-horizontal:absolute;mso-position-horizontal-relative:margin;mso-position-vertical:absolute;mso-position-vertical-relative:text;mso-width-percent:0;mso-height-percent:0;mso-width-relative:margin;mso-height-relative:margin" from="0,52.05pt" to="150pt,52.25pt" o:gfxdata="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" strokecolor="white [3212]" strokeweight="1.5pt">
+                <v:stroke joinstyle="miter"/>
+                <w10:wrap anchorx="margin"/>
+              </v:line>
+            </w:pict>
+          </mc:Fallback>
+        </mc:AlternateContent>
+      </w:r>
+      <w:r>
+        <mc:AlternateContent>
+          <mc:Choice Requires="wps">
+            <w:drawing>
+              <wp:anchor distT="0" distB="0" distL="114300" distR="114300" simplePos="0" relativeHeight="251696128" behindDoc="0" locked="0" layoutInCell="1" allowOverlap="1" wp14:anchorId="6DA967DC" wp14:editId="6ED34277">
+                <wp:simplePos x="0" y="0"/>
+                <wp:positionH relativeFrom="margin">
+                  <wp:posOffset>0</wp:posOffset>
+                </wp:positionH>
+                <wp:positionV relativeFrom="paragraph">
+                  <wp:posOffset>757132</wp:posOffset>
+                </wp:positionV>
+                <wp:extent cx="2025225" cy="1019175"/>
+                <wp:effectExtent l="0" t="0" r="0" b="0"/>
+                <wp:wrapNone/>
+                <wp:docPr id="21" name="Text Box 21"/>
+                <wp:cNvGraphicFramePr/>
+                <a:graphic xmlns:a="http://schemas.openxmlformats.org/drawingml/2006/main">
+                  <a:graphicData uri="http://schemas.microsoft.com/office/word/2010/wordprocessingShape">
+                    <wps:wsp>
+                      <wps:cNvSpPr txBox="1"/>
+                      <wps:spPr>
+                        <a:xfrm>
+                          <a:off x="0" y="0"/>
+                          <a:ext cx="2025225" cy="1019175"/>
+                        </a:xfrm>
+                        <a:prstGeom prst="rect">
+                          <a:avLst/>
+                        </a:prstGeom>
+                        <a:noFill/>
+                        <a:ln w="6350">
+                          <a:noFill/>
+                        </a:ln>
+                        <a:effectLst/>
+                      </wps:spPr>
+                      <wps:style>
+                        <a:lnRef idx="0">
+                          <a:schemeClr val="accent1"/>
+                        </a:lnRef>
+                        <a:fillRef idx="0">
+                          <a:schemeClr val="accent1"/>
+                        </a:fillRef>
+                        <a:effectRef idx="0">
+                          <a:schemeClr val="accent1"/>
+                        </a:effectRef>
+                        <a:fontRef idx="minor">
+                          <a:schemeClr val="dk1"/>
+                        </a:fontRef>
+                      </wps:style>
+                      <wps:txbx>
+                        <w:txbxContent>
+                          <w:p>
+                            <w:pPr>
+                              <w:pStyle w:val="ListParagraph"/>
+                              <w:numPr>
+                                <w:ilvl w:val="0"/>
+                                <w:numId w:val="1"/>
+                              </w:numPr>
+                              <w:rPr>
+                                <w:b/>
+                                <w:color w:val="FFFFFF" w:themeColor="background1"/>
+                                <w:sz w:val="20"/>
+                                <w:szCs w:val="16"/>
+                              </w:rPr>
+                            </w:pPr>
+                            <w:r>
+                              <w:rPr>
+                                <w:b/>
+                                <w:color w:val="FFFFFF" w:themeColor="background1"/>
+                                <w:sz w:val="20"/>
+                                <w:szCs w:val="16"/>
+                              </w:rPr>
+                              <w:t>+880 15-21505230</w:t>
+                            </w:r>
+                          </w:p>
+                          <w:p>
+                            <w:pPr>
+                              <w:pStyle w:val="ListParagraph"/>
+                              <w:numPr>
+                                <w:ilvl w:val="0"/>
+                                <w:numId w:val="1"/>
+                              </w:numPr>
+                              <w:rPr>
+                                <w:b/>
+                                <w:color w:val="FFFFFF" w:themeColor="background1"/>
+                                <w:sz w:val="20"/>
+                                <w:szCs w:val="16"/>
+                              </w:rPr>
+                            </w:pPr>
+                            <w:hyperlink r:id="rId20" w:history="1">
+                              <w:r>
+                                <w:rPr>
+                                  <w:rStyle w:val="Hyperlink"/>
+                                  <w:b/>
+                                  <w:color w:val="FFFFFF" w:themeColor="background1"/>
+                                  <w:sz w:val="20"/>
+                                  <w:szCs w:val="16"/>
+                                </w:rPr>
+                                <w:t>ashikcse321@gmail.com</w:t>
+                              </w:r>
+                            </w:hyperlink>
+                          </w:p>
+                          <w:p>
+                            <w:pPr>
+                              <w:pStyle w:val="ListParagraph"/>
+                              <w:numPr>
+                                <w:ilvl w:val="0"/>
+                                <w:numId w:val="1"/>
+                              </w:numPr>
+                              <w:rPr>
+                                <w:b/>
+                                <w:color w:val="FFFFFF" w:themeColor="background1"/>
+                                <w:sz w:val="14"/>
+                                <w:szCs w:val="16"/>
+                              </w:rPr>
+                            </w:pPr>
+                            <w:r>
+                              <w:rPr>
+                                <w:b/>
+                                <w:color w:val="FFFFFF" w:themeColor="background1"/>
+                                <w:sz w:val="20"/>
+                                <w:szCs w:val="16"/>
+                              </w:rPr>
+                              <w:t>Rajshahi, Bangladesh</w:t>
+                            </w:r>
+                          </w:p>
+                        </w:txbxContent>
+                      </wps:txbx>
+                      <wps:bodyPr rot="0" spcFirstLastPara="0" vertOverflow="overflow" horzOverflow="overflow" vert="horz" wrap="square" lIns="91440" tIns="45720" rIns="91440" bIns="45720" numCol="1" spcCol="0" rtlCol="0" fromWordArt="0" anchor="t" anchorCtr="0" forceAA="0" compatLnSpc="1">
+                        <a:prstTxWarp prst="textNoShape">
+                          <a:avLst/>
+                        </a:prstTxWarp>
+                        <a:noAutofit/>
+                      </wps:bodyPr>
+                    </wps:wsp>
+                  </a:graphicData>
+                </a:graphic>
+              </wp:anchor>
+            </w:drawing>
+          </mc:Choice>
+          <mc:Fallback>
+            <w:pict>
+              <v:shape w14:anchorId="6DA967DC" id="Text Box 21" o:spid="_x0000_s1038" type="#_x0000_t202" style="position:absolute;margin-left:0;margin-top:59.6pt;width:159.45pt;height:80.25pt;z-index:251696128;visibility:visible;mso-wrap-style:square;mso-wrap-distance-left:9pt;mso-wrap-distance-top:0;mso-wrap-distance-right:9pt;mso-wrap-distance-bottom:0;mso-position-horizontal:absolute;mso-position-horizontal-relative:margin;mso-position-vertical:absolute;mso-position-vertical-relative:text;v-text-anchor:top" o:gfxdata="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" filled="f" stroked="f" strokeweight=".5pt">
+                <v:textbox>
+                  <w:txbxContent>
+                    <w:p>
+                      <w:pPr>
+                        <w:pStyle w:val="ListParagraph"/>
+                        <w:numPr>
+                          <w:ilvl w:val="0"/>
+                          <w:numId w:val="1"/>
+                        </w:numPr>
+                        <w:rPr>
+                          <w:b/>
+                          <w:color w:val="FFFFFF" w:themeColor="background1"/>
+                          <w:sz w:val="20"/>
+                          <w:szCs w:val="16"/>
+                        </w:rPr>
+                      </w:pPr>
+                      <w:r>
+                        <w:rPr>
+                          <w:b/>
+                          <w:color w:val="FFFFFF" w:themeColor="background1"/>
+                          <w:sz w:val="20"/>
+                          <w:szCs w:val="16"/>
+                        </w:rPr>
+                        <w:t>+880 15-21505230</w:t>
+                      </w:r>
+                    </w:p>
+                    <w:p>
+                      <w:pPr>
+                        <w:pStyle w:val="ListParagraph"/>
+                        <w:numPr>
+                          <w:ilvl w:val="0"/>
+                          <w:numId w:val="1"/>
+                        </w:numPr>
+                        <w:rPr>
+                          <w:b/>
+                          <w:color w:val="FFFFFF" w:themeColor="background1"/>
+                          <w:sz w:val="20"/>
+                          <w:szCs w:val="16"/>
+                        </w:rPr>
+                      </w:pPr>
+                      <w:hyperlink r:id="rId21" w:history="1">
+                        <w:r>
+                          <w:rPr>
+                            <w:rStyle w:val="Hyperlink"/>
+                            <w:b/>
+                            <w:color w:val="FFFFFF" w:themeColor="background1"/>
+                            <w:sz w:val="20"/>
+                            <w:szCs w:val="16"/>
+                          </w:rPr>
+                          <w:t>ashikcse321@gmail.com</w:t>
+                        </w:r>
+                      </w:hyperlink>
+                    </w:p>
+                    <w:p>
+                      <w:pPr>
+                        <w:pStyle w:val="ListParagraph"/>
+                        <w:numPr>
+                          <w:ilvl w:val="0"/>
+                          <w:numId w:val="1"/>
+                        </w:numPr>
+                        <w:rPr>
+                          <w:b/>
+                          <w:color w:val="FFFFFF" w:themeColor="background1"/>
+                          <w:sz w:val="14"/>
+                          <w:szCs w:val="16"/>
+                        </w:rPr>
+                      </w:pPr>
+                      <w:r>
+                        <w:rPr>
+                          <w:b/>
+                          <w:color w:val="FFFFFF" w:themeColor="background1"/>
+                          <w:sz w:val="20"/>
+                          <w:szCs w:val="16"/>
+                        </w:rPr>
+                        <w:t>Rajshahi, Bangladesh</w:t>
+                      </w:r>
+                    </w:p>
+                  </w:txbxContent>
+                </v:textbox>
+                <w10:wrap anchorx="margin"/>
+              </v:shape>
+            </w:pict>
+          </mc:Fallback>
+        </mc:AlternateContent>
+      </w:r>
+      <w:r>
+        <w:tab/>
+      </w:r>
     </w:p>
     <w:sectPr>
-      <w:pgSz w:w="12240" w:h="15840"/>
-      <w:pgMar w:top="1440" w:right="1440" w:bottom="1440" w:left="1440" w:header="720" w:footer="720" w:gutter="0"/>
+      <w:pgSz w:w="11907" w:h="16839" w:code="9"/>
+      <w:pgMar w:top="720" w:right="720" w:bottom="720" w:left="720" w:header="720" w:footer="720" w:gutter="0"/>
       <w:cols w:space="720"/>
       <w:docGrid w:linePitch="360"/>
     </w:sectPr>
@@ -29,8 +1654,129 @@
 </w:document>
 </file>
 
+<file path=word/numbering.xml><?xml version="1.0" encoding="utf-8"?>
+<w:numbering xmlns:wpc="http://schemas.microsoft.com/office/word/2010/wordprocessingCanvas" xmlns:cx="http://schemas.microsoft.com/office/drawing/2014/chartex" xmlns:cx1="http://schemas.microsoft.com/office/drawing/2015/9/8/chartex" xmlns:cx2="http://schemas.microsoft.com/office/drawing/2015/10/21/chartex" xmlns:cx3="http://schemas.microsoft.com/office/drawing/2016/5/9/chartex" xmlns:cx4="http://schemas.microsoft.com/office/drawing/2016/5/10/chartex" xmlns:cx5="http://schemas.microsoft.com/office/drawing/2016/5/11/chartex" xmlns:cx6="http://schemas.microsoft.com/office/drawing/2016/5/12/chartex" xmlns:cx7="http://schemas.microsoft.com/office/drawing/2016/5/13/chartex" xmlns:cx8="http://schemas.microsoft.com/office/drawing/2016/5/14/chartex" xmlns:mc="http://schemas.openxmlformats.org/markup-compatibility/2006" xmlns:aink="http://schemas.microsoft.com/office/drawing/2016/ink" xmlns:am3d="http://schemas.microsoft.com/office/drawing/2017/model3d" xmlns:o="urn:schemas-microsoft-com:office:office" xmlns:r="http://schemas.openxmlformats.org/officeDocument/2006/relationships" xmlns:m="http://schemas.openxmlformats.org/officeDocument/2006/math" xmlns:v="urn:schemas-microsoft-com:vml" xmlns:wp14="http://schemas.microsoft.com/office/word/2010/wordprocessingDrawing" xmlns:wp="http://schemas.openxmlformats.org/drawingml/2006/wordprocessingDrawing" xmlns:w10="urn:schemas-microsoft-com:office:word" xmlns:w="http://schemas.openxmlformats.org/wordprocessingml/2006/main" xmlns:w14="http://schemas.microsoft.com/office/word/2010/wordml" xmlns:w15="http://schemas.microsoft.com/office/word/2012/wordml" xmlns:w16cex="http://schemas.microsoft.com/office/word/2018/wordml/cex" xmlns:w16cid="http://schemas.microsoft.com/office/word/2016/wordml/cid" xmlns:w16="http://schemas.microsoft.com/office/word/2018/wordml" xmlns:w16sdtdh="http://schemas.microsoft.com/office/word/2020/wordml/sdtdatahash" xmlns:w16se="http://schemas.microsoft.com/office/word/2015/wordml/symex" xmlns:wpg="http://schemas.microsoft.com/office/word/2010/wordprocessingGroup" xmlns:wpi="http://schemas.microsoft.com/office/word/2010/wordprocessingInk" xmlns:wne="http://schemas.microsoft.com/office/word/2006/wordml" xmlns:wps="http://schemas.microsoft.com/office/word/2010/wordprocessingShape" mc:Ignorable="w14 w15 w16se w16cid w16 w16cex w16sdtdh wp14">
+  <w:abstractNum w:abstractNumId="0" w15:restartNumberingAfterBreak="0">
+    <w:nsid w:val="6437563F"/>
+    <w:multiLevelType w:val="hybridMultilevel"/>
+    <w:tmpl w:val="FDFC3FCA"/>
+    <w:lvl w:ilvl="0" w:tplc="04090001">
+      <w:start w:val="1"/>
+      <w:numFmt w:val="bullet"/>
+      <w:lvlText w:val=""/>
+      <w:lvlJc w:val="left"/>
+      <w:pPr>
+        <w:ind w:left="720" w:hanging="360"/>
+      </w:pPr>
+      <w:rPr>
+        <w:rFonts w:ascii="Symbol" w:hAnsi="Symbol" w:hint="default"/>
+      </w:rPr>
+    </w:lvl>
+    <w:lvl w:ilvl="1" w:tplc="04090003" w:tentative="1">
+      <w:start w:val="1"/>
+      <w:numFmt w:val="bullet"/>
+      <w:lvlText w:val="o"/>
+      <w:lvlJc w:val="left"/>
+      <w:pPr>
+        <w:ind w:left="1440" w:hanging="360"/>
+      </w:pPr>
+      <w:rPr>
+        <w:rFonts w:ascii="Courier New" w:hAnsi="Courier New" w:cs="Courier New" w:hint="default"/>
+      </w:rPr>
+    </w:lvl>
+    <w:lvl w:ilvl="2" w:tplc="04090005" w:tentative="1">
+      <w:start w:val="1"/>
+      <w:numFmt w:val="bullet"/>
+      <w:lvlText w:val=""/>
+      <w:lvlJc w:val="left"/>
+      <w:pPr>
+        <w:ind w:left="2160" w:hanging="360"/>
+      </w:pPr>
+      <w:rPr>
+        <w:rFonts w:ascii="Wingdings" w:hAnsi="Wingdings" w:hint="default"/>
+      </w:rPr>
+    </w:lvl>
+    <w:lvl w:ilvl="3" w:tplc="04090001" w:tentative="1">
+      <w:start w:val="1"/>
+      <w:numFmt w:val="bullet"/>
+      <w:lvlText w:val=""/>
+      <w:lvlJc w:val="left"/>
+      <w:pPr>
+        <w:ind w:left="2880" w:hanging="360"/>
+      </w:pPr>
+      <w:rPr>
+        <w:rFonts w:ascii="Symbol" w:hAnsi="Symbol" w:hint="default"/>
+      </w:rPr>
+    </w:lvl>
+    <w:lvl w:ilvl="4" w:tplc="04090003" w:tentative="1">
+      <w:start w:val="1"/>
+      <w:numFmt w:val="bullet"/>
+      <w:lvlText w:val="o"/>
+      <w:lvlJc w:val="left"/>
+      <w:pPr>
+        <w:ind w:left="3600" w:hanging="360"/>
+      </w:pPr>
+      <w:rPr>
+        <w:rFonts w:ascii="Courier New" w:hAnsi="Courier New" w:cs="Courier New" w:hint="default"/>
+      </w:rPr>
+    </w:lvl>
+    <w:lvl w:ilvl="5" w:tplc="04090005" w:tentative="1">
+      <w:start w:val="1"/>
+      <w:numFmt w:val="bullet"/>
+      <w:lvlText w:val=""/>
+      <w:lvlJc w:val="left"/>
+      <w:pPr>
+        <w:ind w:left="4320" w:hanging="360"/>
+      </w:pPr>
+      <w:rPr>
+        <w:rFonts w:ascii="Wingdings" w:hAnsi="Wingdings" w:hint="default"/>
+      </w:rPr>
+    </w:lvl>
+    <w:lvl w:ilvl="6" w:tplc="04090001" w:tentative="1">
+      <w:start w:val="1"/>
+      <w:numFmt w:val="bullet"/>
+      <w:lvlText w:val=""/>
+      <w:lvlJc w:val="left"/>
+      <w:pPr>
+        <w:ind w:left="5040" w:hanging="360"/>
+      </w:pPr>
+      <w:rPr>
+        <w:rFonts w:ascii="Symbol" w:hAnsi="Symbol" w:hint="default"/>
+      </w:rPr>
+    </w:lvl>
+    <w:lvl w:ilvl="7" w:tplc="04090003" w:tentative="1">
+      <w:start w:val="1"/>
+      <w:numFmt w:val="bullet"/>
+      <w:lvlText w:val="o"/>
+      <w:lvlJc w:val="left"/>
+      <w:pPr>
+        <w:ind w:left="5760" w:hanging="360"/>
+      </w:pPr>
+      <w:rPr>
+        <w:rFonts w:ascii="Courier New" w:hAnsi="Courier New" w:cs="Courier New" w:hint="default"/>
+      </w:rPr>
+    </w:lvl>
+    <w:lvl w:ilvl="8" w:tplc="04090005" w:tentative="1">
+      <w:start w:val="1"/>
+      <w:numFmt w:val="bullet"/>
+      <w:lvlText w:val=""/>
+      <w:lvlJc w:val="left"/>
+      <w:pPr>
+        <w:ind w:left="6480" w:hanging="360"/>
+      </w:pPr>
+      <w:rPr>
+        <w:rFonts w:ascii="Wingdings" w:hAnsi="Wingdings" w:hint="default"/>
+      </w:rPr>
+    </w:lvl>
+  </w:abstractNum>
+  <w:num w:numId="1">
+    <w:abstractNumId w:val="0"/>
+  </w:num>
+</w:numbering>
+</file>
+
 <file path=word/styles.xml><?xml version="1.0" encoding="utf-8"?>
-<w:styles xmlns:mc="http://schemas.openxmlformats.org/markup-compatibility/2006" xmlns:r="http://schemas.openxmlformats.org/officeDocument/2006/relationships" xmlns:w="http://schemas.openxmlformats.org/wordprocessingml/2006/main" xmlns:w14="http://schemas.microsoft.com/office/word/2010/wordml" xmlns:w15="http://schemas.microsoft.com/office/word/2012/wordml" mc:Ignorable="w14 w15">
+<w:styles xmlns:mc="http://schemas.openxmlformats.org/markup-compatibility/2006" xmlns:r="http://schemas.openxmlformats.org/officeDocument/2006/relationships" xmlns:w="http://schemas.openxmlformats.org/wordprocessingml/2006/main" xmlns:w14="http://schemas.microsoft.com/office/word/2010/wordml" xmlns:w15="http://schemas.microsoft.com/office/word/2012/wordml" xmlns:w16cex="http://schemas.microsoft.com/office/word/2018/wordml/cex" xmlns:w16cid="http://schemas.microsoft.com/office/word/2016/wordml/cid" xmlns:w16="http://schemas.microsoft.com/office/word/2018/wordml" xmlns:w16sdtdh="http://schemas.microsoft.com/office/word/2020/wordml/sdtdatahash" xmlns:w16se="http://schemas.microsoft.com/office/word/2015/wordml/symex" mc:Ignorable="w14 w15 w16se w16cid w16 w16cex w16sdtdh">
   <w:docDefaults>
     <w:rPrDefault>
       <w:rPr>
@@ -46,7 +1792,7 @@
       </w:pPr>
     </w:pPrDefault>
   </w:docDefaults>
-  <w:latentStyles w:defLockedState="0" w:defUIPriority="99" w:defSemiHidden="0" w:defUnhideWhenUsed="0" w:defQFormat="0" w:count="371">
+  <w:latentStyles w:defLockedState="0" w:defUIPriority="99" w:defSemiHidden="0" w:defUnhideWhenUsed="0" w:defQFormat="0" w:count="376">
     <w:lsdException w:name="Normal" w:uiPriority="0" w:qFormat="1"/>
     <w:lsdException w:name="heading 1" w:uiPriority="9" w:qFormat="1"/>
     <w:lsdException w:name="heading 2" w:semiHidden="1" w:uiPriority="9" w:unhideWhenUsed="1" w:qFormat="1"/>
@@ -418,10 +2164,16 @@
     <w:lsdException w:name="List Table 5 Dark Accent 6" w:uiPriority="50"/>
     <w:lsdException w:name="List Table 6 Colorful Accent 6" w:uiPriority="51"/>
     <w:lsdException w:name="List Table 7 Colorful Accent 6" w:uiPriority="52"/>
+    <w:lsdException w:name="Mention" w:semiHidden="1" w:unhideWhenUsed="1"/>
+    <w:lsdException w:name="Smart Hyperlink" w:semiHidden="1" w:unhideWhenUsed="1"/>
+    <w:lsdException w:name="Hashtag" w:semiHidden="1" w:unhideWhenUsed="1"/>
+    <w:lsdException w:name="Unresolved Mention" w:semiHidden="1" w:unhideWhenUsed="1"/>
+    <w:lsdException w:name="Smart Link" w:semiHidden="1" w:unhideWhenUsed="1"/>
   </w:latentStyles>
   <w:style w:type="paragraph" w:default="1" w:styleId="Normal">
     <w:name w:val="Normal"/>
     <w:qFormat/>
+    <w:rsid w:val="000A5FD5"/>
   </w:style>
   <w:style w:type="character" w:default="1" w:styleId="DefaultParagraphFont">
     <w:name w:val="Default Paragraph Font"/>
@@ -449,6 +2201,28 @@
     <w:uiPriority w:val="99"/>
     <w:semiHidden/>
     <w:unhideWhenUsed/>
+  </w:style>
+  <w:style w:type="character" w:styleId="Hyperlink">
+    <w:name w:val="Hyperlink"/>
+    <w:basedOn w:val="DefaultParagraphFont"/>
+    <w:uiPriority w:val="99"/>
+    <w:unhideWhenUsed/>
+    <w:rsid w:val="005D7A8B"/>
+    <w:rPr>
+      <w:color w:val="0563C1" w:themeColor="hyperlink"/>
+      <w:u w:val="single"/>
+    </w:rPr>
+  </w:style>
+  <w:style w:type="paragraph" w:styleId="ListParagraph">
+    <w:name w:val="List Paragraph"/>
+    <w:basedOn w:val="Normal"/>
+    <w:uiPriority w:val="34"/>
+    <w:qFormat/>
+    <w:rsid w:val="000A5FD5"/>
+    <w:pPr>
+      <w:ind w:left="720"/>
+      <w:contextualSpacing/>
+    </w:pPr>
   </w:style>
 </w:styles>
 </file>

</xml_diff>